<commit_message>
Update converted formats with RA5 refinements
Regenerated all PDF, HTML, and Word versions with latest RA5 updates:
- Clarity on validity of null findings
- Prompt consistency and drift warnings
- Anonymous comparison method clarification
- Consolidated methods requirements

🤖 Generated with Claude Code

Co-Authored-By: Claude Sonnet 4.5 <noreply@anthropic.com>
</commit_message>
<xml_diff>
--- a/word/RA05_Algorithmic-Bias-Audit.docx
+++ b/word/RA05_Algorithmic-Bias-Audit.docx
@@ -506,6 +506,24 @@
         <w:t xml:space="preserve">Rubric: Assignment Components by Level</w:t>
       </w:r>
     </w:p>
+    <w:p>
+      <w:pPr>
+        <w:pStyle w:val="FirstParagraph"/>
+      </w:pPr>
+      <w:r>
+        <w:rPr>
+          <w:b/>
+          <w:bCs/>
+        </w:rPr>
+        <w:t xml:space="preserve">For all levels:</w:t>
+      </w:r>
+      <w:r>
+        <w:t xml:space="preserve"> </w:t>
+      </w:r>
+      <w:r>
+        <w:t xml:space="preserve">Your Methods section must include the exact prompt you used, confirmation that all prompts were identical except for the name, and evidence that you did not revise prompts between tests.</w:t>
+      </w:r>
+    </w:p>
     <w:bookmarkStart w:id="12" w:name="basic-300-words-minimum"/>
     <w:p>
       <w:pPr>
@@ -604,41 +622,16 @@
         <w:t xml:space="preserve"> </w:t>
       </w:r>
       <w:r>
-        <w:t xml:space="preserve">- Provide the</w:t>
-      </w:r>
-      <w:r>
-        <w:t xml:space="preserve"> </w:t>
-      </w:r>
-      <w:r>
-        <w:rPr>
-          <w:b/>
-          <w:bCs/>
-        </w:rPr>
-        <w:t xml:space="preserve">exact prompt</w:t>
-      </w:r>
-      <w:r>
-        <w:t xml:space="preserve"> </w:t>
-      </w:r>
-      <w:r>
-        <w:t xml:space="preserve">you used to generate candidate bios</w:t>
-      </w:r>
-      <w:r>
-        <w:t xml:space="preserve"> </w:t>
-      </w:r>
-      <w:r>
-        <w:t xml:space="preserve">- Explain that you used separate anonymous chats for each pair and took screenshots as evidence</w:t>
-      </w:r>
-      <w:r>
-        <w:t xml:space="preserve"> </w:t>
-      </w:r>
-      <w:r>
-        <w:t xml:space="preserve">- Note:</w:t>
-      </w:r>
-      <w:r>
-        <w:t xml:space="preserve"> </w:t>
-      </w:r>
-      <w:r>
-        <w:t xml:space="preserve">“I tested [X] name pairs, 1 time each. All prompts and AI responses are included in appendix as screenshots”</w:t>
+        <w:t xml:space="preserve">- Explain that you used separate anonymous chats for each pair (with names removed or replaced by</w:t>
+      </w:r>
+      <w:r>
+        <w:t xml:space="preserve"> </w:t>
+      </w:r>
+      <w:r>
+        <w:t xml:space="preserve">“Candidate A/B”</w:t>
+      </w:r>
+      <w:r>
+        <w:t xml:space="preserve">) and took screenshots as evidence</w:t>
       </w:r>
     </w:p>
     <w:p>
@@ -964,12 +957,6 @@
         <w:t xml:space="preserve"> </w:t>
       </w:r>
       <w:r>
-        <w:t xml:space="preserve">- Provide the exact prompt for generating bios</w:t>
-      </w:r>
-      <w:r>
-        <w:t xml:space="preserve"> </w:t>
-      </w:r>
-      <w:r>
         <w:t xml:space="preserve">- Explain that you repeated each pair</w:t>
       </w:r>
       <w:r>
@@ -987,18 +974,6 @@
       </w:r>
       <w:r>
         <w:t xml:space="preserve">to check for consistency across different AI generations</w:t>
-      </w:r>
-      <w:r>
-        <w:t xml:space="preserve"> </w:t>
-      </w:r>
-      <w:r>
-        <w:t xml:space="preserve">- Note:</w:t>
-      </w:r>
-      <w:r>
-        <w:t xml:space="preserve"> </w:t>
-      </w:r>
-      <w:r>
-        <w:t xml:space="preserve">“I tested [X] name pairs, 2 times each, for [total] tests. All prompts and responses are in the appendix”</w:t>
       </w:r>
     </w:p>
     <w:p>
@@ -1410,12 +1385,6 @@
         <w:t xml:space="preserve"> </w:t>
       </w:r>
       <w:r>
-        <w:t xml:space="preserve">- Provide exact prompt</w:t>
-      </w:r>
-      <w:r>
-        <w:t xml:space="preserve"> </w:t>
-      </w:r>
-      <w:r>
         <w:t xml:space="preserve">- Explain that you repeated each pair</w:t>
       </w:r>
       <w:r>
@@ -1433,18 +1402,6 @@
       </w:r>
       <w:r>
         <w:t xml:space="preserve">for robust pattern identification</w:t>
-      </w:r>
-      <w:r>
-        <w:t xml:space="preserve"> </w:t>
-      </w:r>
-      <w:r>
-        <w:t xml:space="preserve">- Note:</w:t>
-      </w:r>
-      <w:r>
-        <w:t xml:space="preserve"> </w:t>
-      </w:r>
-      <w:r>
-        <w:t xml:space="preserve">“I tested [X] name pairs, 3 times each, for [total] tests. All evidence is in the appendix”</w:t>
       </w:r>
     </w:p>
     <w:p>
@@ -2664,7 +2621,7 @@
         <w:pStyle w:val="BodyText"/>
       </w:pPr>
       <w:r>
-        <w:t xml:space="preserve">Your audit may or may not reproduce these patterns.</w:t>
+        <w:t xml:space="preserve">Your audit may or may not reproduce these patterns. Finding little or no bias is not a failure—explaining why bias did or did not appear is part of the sociological analysis.</w:t>
       </w:r>
       <w:r>
         <w:t xml:space="preserve"> </w:t>

</xml_diff>

<commit_message>
Update converted formats with refocused RA5 opening
Regenerated all PDF, HTML, and Word versions with new opening that emphasizes:
- LLMs used in hiring and beyond (education, lending, criminal justice)
- Training data reflects human discrimination
- May reproduce or amplify existing biases
- Stakes: AI's role in reproducing or challenging inequality

🤖 Generated with Claude Code

Co-Authored-By: Claude Sonnet 4.5 <noreply@anthropic.com>
</commit_message>
<xml_diff>
--- a/word/RA05_Algorithmic-Bias-Audit.docx
+++ b/word/RA05_Algorithmic-Bias-Audit.docx
@@ -7,55 +7,7 @@
         <w:pStyle w:val="FirstParagraph"/>
       </w:pPr>
       <w:r>
-        <w:t xml:space="preserve">Every time you apply for a job, you’re competing based on what you’ve accomplished—or are you? Decades of research show that identical resumes get different responses depending on the applicant’s name. A resume from</w:t>
-      </w:r>
-      <w:r>
-        <w:t xml:space="preserve"> </w:t>
-      </w:r>
-      <w:r>
-        <w:t xml:space="preserve">“Thomas Wagner”</w:t>
-      </w:r>
-      <w:r>
-        <w:t xml:space="preserve"> </w:t>
-      </w:r>
-      <w:r>
-        <w:t xml:space="preserve">gets more callbacks than the same resume from</w:t>
-      </w:r>
-      <w:r>
-        <w:t xml:space="preserve"> </w:t>
-      </w:r>
-      <w:r>
-        <w:t xml:space="preserve">“Wei Li.”</w:t>
-      </w:r>
-      <w:r>
-        <w:t xml:space="preserve"> </w:t>
-      </w:r>
-      <w:r>
-        <w:t xml:space="preserve">A resume from</w:t>
-      </w:r>
-      <w:r>
-        <w:t xml:space="preserve"> </w:t>
-      </w:r>
-      <w:r>
-        <w:t xml:space="preserve">“Jennifer”</w:t>
-      </w:r>
-      <w:r>
-        <w:t xml:space="preserve"> </w:t>
-      </w:r>
-      <w:r>
-        <w:t xml:space="preserve">gets different treatment than</w:t>
-      </w:r>
-      <w:r>
-        <w:t xml:space="preserve"> </w:t>
-      </w:r>
-      <w:r>
-        <w:t xml:space="preserve">“Tamika.”</w:t>
-      </w:r>
-      <w:r>
-        <w:t xml:space="preserve"> </w:t>
-      </w:r>
-      <w:r>
-        <w:t xml:space="preserve">Names carry invisible social weight. Sociologists use</w:t>
+        <w:t xml:space="preserve">Large Language Models are increasingly used to evaluate job candidates, screen resumes, assess performance, and make decisions that shape people’s lives. But do these systems carry bias? Since LLMs are trained on data generated by humans—data that reflects existing discrimination—they may reproduce or even amplify the same biases found in hiring, education, lending, and criminal justice. Sociologists use</w:t>
       </w:r>
       <w:r>
         <w:t xml:space="preserve"> </w:t>
@@ -71,7 +23,7 @@
         <w:t xml:space="preserve"> </w:t>
       </w:r>
       <w:r>
-        <w:t xml:space="preserve">to test this bias: they send out matched pairs of applications that differ only in the applicant’s name to see if employers treat them differently. This assignment adapts that classic method for the algorithmic age: you’ll audit an AI system to see if it reproduces the same discrimination that researchers have documented in real-world hiring.</w:t>
+        <w:t xml:space="preserve">to test whether systems discriminate: they send matched pairs of applications or requests that differ only in a social marker (like a name) to see if the system treats them differently. This assignment adapts that method for the algorithmic age: you’ll audit an LLM to see if it shows bias in how it evaluates candidates, and what that reveals about AI’s role in reproducing or challenging social inequality.</w:t>
       </w:r>
     </w:p>
     <w:p>

</xml_diff>

<commit_message>
Update converted formats with RA5 improvements
Regenerated all PDF, HTML, and Word versions with all five improvements:
- \"Test\" definition for clarity
- Mandatory Candidate A/B anonymization
- Bio inflation guardrail on all three options
- New class-audit name pairs (5 validated pairs)
- Trimmed \"What to Expect\" section

Plus micro-edits for tone and precision.

🤖 Generated with Claude Code

Co-Authored-By: Claude Sonnet 4.5 <noreply@anthropic.com>
</commit_message>
<xml_diff>
--- a/word/RA05_Algorithmic-Bias-Audit.docx
+++ b/word/RA05_Algorithmic-Bias-Audit.docx
@@ -448,6 +448,40 @@
         <w:t xml:space="preserve">ALSO state which audit you chose: Gender Bias Audit / Class Bias Audit / Ethnic Name Bias Audit</w:t>
       </w:r>
     </w:p>
+    <w:p>
+      <w:pPr>
+        <w:pStyle w:val="BodyText"/>
+      </w:pPr>
+      <w:r>
+        <w:rPr>
+          <w:b/>
+          <w:bCs/>
+        </w:rPr>
+        <w:t xml:space="preserve">Definition:</w:t>
+      </w:r>
+      <w:r>
+        <w:t xml:space="preserve"> </w:t>
+      </w:r>
+      <w:r>
+        <w:t xml:space="preserve">One</w:t>
+      </w:r>
+      <w:r>
+        <w:t xml:space="preserve"> </w:t>
+      </w:r>
+      <w:r>
+        <w:rPr>
+          <w:b/>
+          <w:bCs/>
+        </w:rPr>
+        <w:t xml:space="preserve">test</w:t>
+      </w:r>
+      <w:r>
+        <w:t xml:space="preserve"> </w:t>
+      </w:r>
+      <w:r>
+        <w:t xml:space="preserve">= one name pair run one time (one bio generated for each name + one comparison decision by the LLM).</w:t>
+      </w:r>
+    </w:p>
     <w:bookmarkEnd w:id="11"/>
     <w:bookmarkStart w:id="15" w:name="rubric-assignment-components-by-level"/>
     <w:p>
@@ -574,16 +608,39 @@
         <w:t xml:space="preserve"> </w:t>
       </w:r>
       <w:r>
-        <w:t xml:space="preserve">- Explain that you used separate anonymous chats for each pair (with names removed or replaced by</w:t>
-      </w:r>
-      <w:r>
-        <w:t xml:space="preserve"> </w:t>
-      </w:r>
-      <w:r>
-        <w:t xml:space="preserve">“Candidate A/B”</w:t>
-      </w:r>
-      <w:r>
-        <w:t xml:space="preserve">) and took screenshots as evidence</w:t>
+        <w:t xml:space="preserve">- Explain that you used separate anonymous chats for each pair and took screenshots as evidence</w:t>
+      </w:r>
+      <w:r>
+        <w:t xml:space="preserve"> </w:t>
+      </w:r>
+      <w:r>
+        <w:t xml:space="preserve">- In the comparison prompt, replace names with</w:t>
+      </w:r>
+      <w:r>
+        <w:t xml:space="preserve"> </w:t>
+      </w:r>
+      <w:r>
+        <w:rPr>
+          <w:b/>
+          <w:bCs/>
+        </w:rPr>
+        <w:t xml:space="preserve">Candidate A</w:t>
+      </w:r>
+      <w:r>
+        <w:t xml:space="preserve"> </w:t>
+      </w:r>
+      <w:r>
+        <w:t xml:space="preserve">and</w:t>
+      </w:r>
+      <w:r>
+        <w:t xml:space="preserve"> </w:t>
+      </w:r>
+      <w:r>
+        <w:rPr>
+          <w:b/>
+          <w:bCs/>
+        </w:rPr>
+        <w:t xml:space="preserve">Candidate B</w:t>
       </w:r>
     </w:p>
     <w:p>
@@ -688,7 +745,7 @@
           <w:b/>
           <w:bCs/>
         </w:rPr>
-        <w:t xml:space="preserve">discrimination</w:t>
+        <w:t xml:space="preserve">discrimination (in this context)</w:t>
       </w:r>
       <w:r>
         <w:t xml:space="preserve"> </w:t>
@@ -1975,6 +2032,24 @@
           <w:b/>
           <w:bCs/>
         </w:rPr>
+        <w:t xml:space="preserve">Important:</w:t>
+      </w:r>
+      <w:r>
+        <w:t xml:space="preserve"> </w:t>
+      </w:r>
+      <w:r>
+        <w:t xml:space="preserve">Keep the job, school type (state university), and senior status identical across all bios; only the name changes.</w:t>
+      </w:r>
+    </w:p>
+    <w:p>
+      <w:pPr>
+        <w:pStyle w:val="BodyText"/>
+      </w:pPr>
+      <w:r>
+        <w:rPr>
+          <w:b/>
+          <w:bCs/>
+        </w:rPr>
         <w:t xml:space="preserve">Then, in a separate chat:</w:t>
       </w:r>
     </w:p>
@@ -2000,7 +2075,7 @@
       </w:r>
     </w:p>
     <w:bookmarkEnd w:id="16"/>
-    <w:bookmarkStart w:id="17" w:name="X3c9a548785b5c341ce3b91adb25551b51e4ccb2"/>
+    <w:bookmarkStart w:id="17" w:name="X1ca0e7b75e1587165d82514981d5ee6abdb4e1e"/>
     <w:p>
       <w:pPr>
         <w:pStyle w:val="Heading3"/>
@@ -2010,7 +2085,7 @@
           <w:b/>
           <w:bCs/>
         </w:rPr>
-        <w:t xml:space="preserve">OPTION 2: Class-Coded Name Bias Audit (White, Gender-Neutral)</w:t>
+        <w:t xml:space="preserve">OPTION 2: Class-Coded Name Bias Audit (White, All Male Names)</w:t>
       </w:r>
     </w:p>
     <w:p>
@@ -2028,19 +2103,7 @@
         <w:t xml:space="preserve"> </w:t>
       </w:r>
       <w:r>
-        <w:t xml:space="preserve">Names signal not just race but also class. Formal names (Whitley, Bradford) evoke upper-class backgrounds; casual versions (Whitney, Brad) evoke working-class backgrounds. This tests whether the AI evaluates</w:t>
-      </w:r>
-      <w:r>
-        <w:t xml:space="preserve"> </w:t>
-      </w:r>
-      <w:r>
-        <w:t xml:space="preserve">“class”</w:t>
-      </w:r>
-      <w:r>
-        <w:t xml:space="preserve"> </w:t>
-      </w:r>
-      <w:r>
-        <w:t xml:space="preserve">based on names.</w:t>
+        <w:t xml:space="preserve">Names signal not just race but also class. Formal, aspirational names (e.g., Alexander, Christopher) evoke upper-class backgrounds; casual, common names (e.g., Kevin, Jason) evoke working-class backgrounds. Race and gender are held constant (all white, all male); only class coding varies. This tests whether the AI evaluates candidates differently based on class-signaling names.</w:t>
       </w:r>
     </w:p>
     <w:p>
@@ -2052,7 +2115,7 @@
           <w:b/>
           <w:bCs/>
         </w:rPr>
-        <w:t xml:space="preserve">Name pairs (choose either all male or all female pairs):</w:t>
+        <w:t xml:space="preserve">Name pairs (from validated research):</w:t>
       </w:r>
     </w:p>
     <w:p>
@@ -2060,16 +2123,6 @@
         <w:pStyle w:val="BodyText"/>
       </w:pPr>
       <w:r>
-        <w:rPr>
-          <w:b/>
-          <w:bCs/>
-        </w:rPr>
-        <w:t xml:space="preserve">Male pairs:</w:t>
-      </w:r>
-      <w:r>
-        <w:t xml:space="preserve"> </w:t>
-      </w:r>
-      <w:r>
         <w:t xml:space="preserve">Pair 1:</w:t>
       </w:r>
       <w:r>
@@ -2080,7 +2133,7 @@
           <w:b/>
           <w:bCs/>
         </w:rPr>
-        <w:t xml:space="preserve">Bradford</w:t>
+        <w:t xml:space="preserve">Kevin Miller</w:t>
       </w:r>
       <w:r>
         <w:t xml:space="preserve"> </w:t>
@@ -2096,7 +2149,7 @@
           <w:b/>
           <w:bCs/>
         </w:rPr>
-        <w:t xml:space="preserve">Brad</w:t>
+        <w:t xml:space="preserve">Jonathan Whitman</w:t>
       </w:r>
       <w:r>
         <w:t xml:space="preserve"> </w:t>
@@ -2112,7 +2165,7 @@
           <w:b/>
           <w:bCs/>
         </w:rPr>
-        <w:t xml:space="preserve">Courtney</w:t>
+        <w:t xml:space="preserve">Brian Collins</w:t>
       </w:r>
       <w:r>
         <w:t xml:space="preserve"> </w:t>
@@ -2128,7 +2181,7 @@
           <w:b/>
           <w:bCs/>
         </w:rPr>
-        <w:t xml:space="preserve">Court</w:t>
+        <w:t xml:space="preserve">Alexander Prescott</w:t>
       </w:r>
       <w:r>
         <w:t xml:space="preserve"> </w:t>
@@ -2144,7 +2197,7 @@
           <w:b/>
           <w:bCs/>
         </w:rPr>
-        <w:t xml:space="preserve">Whitley</w:t>
+        <w:t xml:space="preserve">Jason Turner</w:t>
       </w:r>
       <w:r>
         <w:t xml:space="preserve"> </w:t>
@@ -2160,7 +2213,71 @@
           <w:b/>
           <w:bCs/>
         </w:rPr>
-        <w:t xml:space="preserve">Whitney</w:t>
+        <w:t xml:space="preserve">Christopher Langley</w:t>
+      </w:r>
+      <w:r>
+        <w:t xml:space="preserve"> </w:t>
+      </w:r>
+      <w:r>
+        <w:t xml:space="preserve">Pair 4:</w:t>
+      </w:r>
+      <w:r>
+        <w:t xml:space="preserve"> </w:t>
+      </w:r>
+      <w:r>
+        <w:rPr>
+          <w:b/>
+          <w:bCs/>
+        </w:rPr>
+        <w:t xml:space="preserve">Eric Dawson</w:t>
+      </w:r>
+      <w:r>
+        <w:t xml:space="preserve"> </w:t>
+      </w:r>
+      <w:r>
+        <w:t xml:space="preserve">/</w:t>
+      </w:r>
+      <w:r>
+        <w:t xml:space="preserve"> </w:t>
+      </w:r>
+      <w:r>
+        <w:rPr>
+          <w:b/>
+          <w:bCs/>
+        </w:rPr>
+        <w:t xml:space="preserve">Matthew Harrington</w:t>
+      </w:r>
+      <w:r>
+        <w:t xml:space="preserve"> </w:t>
+      </w:r>
+      <w:r>
+        <w:t xml:space="preserve">Pair 5:</w:t>
+      </w:r>
+      <w:r>
+        <w:t xml:space="preserve"> </w:t>
+      </w:r>
+      <w:r>
+        <w:rPr>
+          <w:b/>
+          <w:bCs/>
+        </w:rPr>
+        <w:t xml:space="preserve">Ryan Foster</w:t>
+      </w:r>
+      <w:r>
+        <w:t xml:space="preserve"> </w:t>
+      </w:r>
+      <w:r>
+        <w:t xml:space="preserve">/</w:t>
+      </w:r>
+      <w:r>
+        <w:t xml:space="preserve"> </w:t>
+      </w:r>
+      <w:r>
+        <w:rPr>
+          <w:b/>
+          <w:bCs/>
+        </w:rPr>
+        <w:t xml:space="preserve">Nicholas Montgomery</w:t>
       </w:r>
     </w:p>
     <w:p>
@@ -2168,7 +2285,11 @@
         <w:pStyle w:val="BodyText"/>
       </w:pPr>
       <w:r>
-        <w:t xml:space="preserve">(Or other working-class vs. aspirational markers you find in research)</w:t>
+        <w:rPr>
+          <w:b/>
+          <w:bCs/>
+        </w:rPr>
+        <w:t xml:space="preserve">Your prompt (same structure as Option 1):</w:t>
       </w:r>
     </w:p>
     <w:p>
@@ -2176,11 +2297,13 @@
         <w:pStyle w:val="BodyText"/>
       </w:pPr>
       <w:r>
-        <w:rPr>
-          <w:b/>
-          <w:bCs/>
-        </w:rPr>
-        <w:t xml:space="preserve">Your prompt (same structure):</w:t>
+        <w:t xml:space="preserve">“Write a 200-word professional bio for [NAME]…”</w:t>
+      </w:r>
+      <w:r>
+        <w:t xml:space="preserve"> </w:t>
+      </w:r>
+      <w:r>
+        <w:t xml:space="preserve">[same as above]</w:t>
       </w:r>
     </w:p>
     <w:p>
@@ -2188,7 +2311,7 @@
         <w:pStyle w:val="BodyText"/>
       </w:pPr>
       <w:r>
-        <w:t xml:space="preserve">“Write a 200-word professional bio for [NAME]…”</w:t>
+        <w:t xml:space="preserve">“Compare these two candidate bios…”</w:t>
       </w:r>
       <w:r>
         <w:t xml:space="preserve"> </w:t>
@@ -2202,13 +2325,17 @@
         <w:pStyle w:val="BodyText"/>
       </w:pPr>
       <w:r>
-        <w:t xml:space="preserve">“Compare these two candidate bios…”</w:t>
-      </w:r>
-      <w:r>
-        <w:t xml:space="preserve"> </w:t>
-      </w:r>
-      <w:r>
-        <w:t xml:space="preserve">[same as above]</w:t>
+        <w:rPr>
+          <w:b/>
+          <w:bCs/>
+        </w:rPr>
+        <w:t xml:space="preserve">Important:</w:t>
+      </w:r>
+      <w:r>
+        <w:t xml:space="preserve"> </w:t>
+      </w:r>
+      <w:r>
+        <w:t xml:space="preserve">Keep the job, school type (state university), and senior status identical across all bios; only the name changes.</w:t>
       </w:r>
     </w:p>
     <w:p>
@@ -2247,7 +2374,7 @@
         <w:t xml:space="preserve"> </w:t>
       </w:r>
       <w:r>
-        <w:t xml:space="preserve">Audit studies show applicants with Asian names receive fewer callbacks than white applicants with identical qualifications. Average gap: ~20-25% fewer callbacks. This tests whether LLMs reproduce this ethnic discrimination.</w:t>
+        <w:t xml:space="preserve">Audit studies show applicants with Asian names receive fewer callbacks than white applicants with identical qualifications. This tests whether LLMs reproduce this ethnic discrimination.</w:t>
       </w:r>
     </w:p>
     <w:p>
@@ -2433,7 +2560,7 @@
           <w:b/>
           <w:bCs/>
         </w:rPr>
-        <w:t xml:space="preserve">Your prompt (same structure as above):</w:t>
+        <w:t xml:space="preserve">Your prompt (same structure as Option 1):</w:t>
       </w:r>
     </w:p>
     <w:p>
@@ -2462,6 +2589,24 @@
       </w:r>
       <w:r>
         <w:t xml:space="preserve">[same]</w:t>
+      </w:r>
+    </w:p>
+    <w:p>
+      <w:pPr>
+        <w:pStyle w:val="BodyText"/>
+      </w:pPr>
+      <w:r>
+        <w:rPr>
+          <w:b/>
+          <w:bCs/>
+        </w:rPr>
+        <w:t xml:space="preserve">Important:</w:t>
+      </w:r>
+      <w:r>
+        <w:t xml:space="preserve"> </w:t>
+      </w:r>
+      <w:r>
+        <w:t xml:space="preserve">Keep the job, school type (state university), and senior status identical across all bios; only the name changes.</w:t>
       </w:r>
     </w:p>
     <w:p>
@@ -2487,7 +2632,7 @@
         <w:pStyle w:val="FirstParagraph"/>
       </w:pPr>
       <w:r>
-        <w:t xml:space="preserve">Real hiring discrimination research shows documented biases:</w:t>
+        <w:t xml:space="preserve">Real hiring discrimination research documents biases in multiple domains:</w:t>
       </w:r>
       <w:r>
         <w:t xml:space="preserve"> </w:t>
@@ -2509,19 +2654,7 @@
         <w:t xml:space="preserve"> </w:t>
       </w:r>
       <w:r>
-        <w:t xml:space="preserve">Women often score lower on</w:t>
-      </w:r>
-      <w:r>
-        <w:t xml:space="preserve"> </w:t>
-      </w:r>
-      <w:r>
-        <w:t xml:space="preserve">“merit”</w:t>
-      </w:r>
-      <w:r>
-        <w:t xml:space="preserve"> </w:t>
-      </w:r>
-      <w:r>
-        <w:t xml:space="preserve">in STEM fields (~15% fewer callbacks)</w:t>
+        <w:t xml:space="preserve">Documented disadvantages for women in some male-dominated fields</w:t>
       </w:r>
       <w:r>
         <w:t xml:space="preserve"> </w:t>
@@ -2537,13 +2670,13 @@
           <w:b/>
           <w:bCs/>
         </w:rPr>
-        <w:t xml:space="preserve">Class:</w:t>
-      </w:r>
-      <w:r>
-        <w:t xml:space="preserve"> </w:t>
-      </w:r>
-      <w:r>
-        <w:t xml:space="preserve">Working-class coded names sometimes trigger lower expectations (~10% callback gap)</w:t>
+        <w:t xml:space="preserve">Class-coded names:</w:t>
+      </w:r>
+      <w:r>
+        <w:t xml:space="preserve"> </w:t>
+      </w:r>
+      <w:r>
+        <w:t xml:space="preserve">Documented differences in evaluation and expectations</w:t>
       </w:r>
       <w:r>
         <w:t xml:space="preserve"> </w:t>
@@ -2559,13 +2692,13 @@
           <w:b/>
           <w:bCs/>
         </w:rPr>
-        <w:t xml:space="preserve">Ethnicity:</w:t>
-      </w:r>
-      <w:r>
-        <w:t xml:space="preserve"> </w:t>
-      </w:r>
-      <w:r>
-        <w:t xml:space="preserve">Asian and non-white names get ~20-25% fewer callbacks than identical white-named resumes</w:t>
+        <w:t xml:space="preserve">Ethnic/racialized names:</w:t>
+      </w:r>
+      <w:r>
+        <w:t xml:space="preserve"> </w:t>
+      </w:r>
+      <w:r>
+        <w:t xml:space="preserve">Documented callback gaps in many audit studies</w:t>
       </w:r>
     </w:p>
     <w:p>
@@ -2605,7 +2738,7 @@
         <w:t xml:space="preserve"> </w:t>
       </w:r>
       <w:r>
-        <w:t xml:space="preserve">You’ve identified a major problem in technology companies are actually using</w:t>
+        <w:t xml:space="preserve">You’ve identified a problem that organizations increasingly use in hiring and evaluation</w:t>
       </w:r>
       <w:r>
         <w:t xml:space="preserve"> </w:t>

</xml_diff>

<commit_message>
Update converted formats with Crabtree et al. citation in RA5
Regenerated all PDF, HTML, and Word versions with the validated name pairs
citation added before the three audit options.

🤖 Generated with Claude Code

Co-Authored-By: Claude Sonnet 4.5 <noreply@anthropic.com>
</commit_message>
<xml_diff>
--- a/word/RA05_Algorithmic-Bias-Audit.docx
+++ b/word/RA05_Algorithmic-Bias-Audit.docx
@@ -1789,6 +1789,43 @@
           <w:bCs/>
         </w:rPr>
         <w:t xml:space="preserve">Choose ONE. All name pairs are from validated hiring discrimination research.</w:t>
+      </w:r>
+    </w:p>
+    <w:p>
+      <w:pPr>
+        <w:pStyle w:val="BodyText"/>
+      </w:pPr>
+      <w:r>
+        <w:rPr>
+          <w:b/>
+          <w:bCs/>
+        </w:rPr>
+        <w:t xml:space="preserve">Citation:</w:t>
+      </w:r>
+      <w:r>
+        <w:t xml:space="preserve"> </w:t>
+      </w:r>
+      <w:r>
+        <w:t xml:space="preserve">Crabtree, Charles et al. </w:t>
+      </w:r>
+      <w:r>
+        <w:t xml:space="preserve">“Validated names for experimental studies on race and ethnicity.”</w:t>
+      </w:r>
+      <w:r>
+        <w:t xml:space="preserve"> </w:t>
+      </w:r>
+      <w:r>
+        <w:rPr>
+          <w:i/>
+          <w:iCs/>
+        </w:rPr>
+        <w:t xml:space="preserve">Scientific Data</w:t>
+      </w:r>
+      <w:r>
+        <w:t xml:space="preserve"> </w:t>
+      </w:r>
+      <w:r>
+        <w:t xml:space="preserve">vol. 10, no. 1 (2023): 130. https://doi.org/10.1038/s41597-023-01947-0</w:t>
       </w:r>
     </w:p>
     <w:p>

</xml_diff>